<commit_message>
Updated OverallDescription - Matteo Biasielli
</commit_message>
<xml_diff>
--- a/RASD/Overall Description/RASD_OverallDescriptionMatteoBiasielli.docx
+++ b/RASD/Overall Description/RASD_OverallDescriptionMatteoBiasielli.docx
@@ -2250,6 +2250,34 @@
           <w:lang w:val="en-GB"/>
         </w:rPr>
         <w:t xml:space="preserve"> and reduce the number of operations that a user has to do to schedule an new activity.</w:t>
+      </w:r>
+    </w:p>
+    <w:p>
+      <w:pPr>
+        <w:pStyle w:val="Paragrafoelenco"/>
+        <w:numPr>
+          <w:ilvl w:val="0"/>
+          <w:numId w:val="7"/>
+        </w:numPr>
+        <w:autoSpaceDE w:val="0"/>
+        <w:autoSpaceDN w:val="0"/>
+        <w:adjustRightInd w:val="0"/>
+        <w:spacing w:after="0" w:line="240" w:lineRule="auto"/>
+        <w:rPr>
+          <w:rFonts w:ascii="Cambria" w:hAnsi="Cambria" w:cs="Cambria"/>
+          <w:sz w:val="26"/>
+          <w:szCs w:val="26"/>
+          <w:lang w:val="en-GB"/>
+        </w:rPr>
+      </w:pPr>
+      <w:r>
+        <w:rPr>
+          <w:rFonts w:ascii="Cambria" w:hAnsi="Cambria" w:cs="Cambria"/>
+          <w:sz w:val="26"/>
+          <w:szCs w:val="26"/>
+          <w:lang w:val="en-GB"/>
+        </w:rPr>
+        <w:t>[G6] Allow users to be on time at their scheduled appointments</w:t>
       </w:r>
     </w:p>
     <w:p>
@@ -4642,11 +4670,149 @@
       <w:r>
         <w:rPr>
           <w:rFonts w:ascii="Cambria" w:hAnsi="Cambria" w:cs="Cambria"/>
+          <w:b/>
           <w:sz w:val="26"/>
           <w:szCs w:val="26"/>
           <w:lang w:val="en-GB"/>
         </w:rPr>
         <w:lastRenderedPageBreak/>
+        <w:t>[A6] Accidents:</w:t>
+      </w:r>
+      <w:r>
+        <w:rPr>
+          <w:rFonts w:ascii="Cambria" w:hAnsi="Cambria" w:cs="Cambria"/>
+          <w:sz w:val="26"/>
+          <w:szCs w:val="26"/>
+          <w:lang w:val="en-GB"/>
+        </w:rPr>
+        <w:t xml:space="preserve"> Accidents and delays are frequent but most of the times online systems that calculate shortest mobility options get to know about them rapidly and take them into account for the solutions they propose. We assume that, if a user is following one of the mobility options given from </w:t>
+      </w:r>
+      <w:proofErr w:type="spellStart"/>
+      <w:r>
+        <w:rPr>
+          <w:rFonts w:ascii="Cambria" w:hAnsi="Cambria" w:cs="Cambria"/>
+          <w:sz w:val="26"/>
+          <w:szCs w:val="26"/>
+          <w:lang w:val="en-GB"/>
+        </w:rPr>
+        <w:t>Travlendar</w:t>
+      </w:r>
+      <w:proofErr w:type="spellEnd"/>
+      <w:r>
+        <w:rPr>
+          <w:rFonts w:ascii="Cambria" w:hAnsi="Cambria" w:cs="Cambria"/>
+          <w:sz w:val="26"/>
+          <w:szCs w:val="26"/>
+          <w:lang w:val="en-GB"/>
+        </w:rPr>
+        <w:t xml:space="preserve">+ (see [A7]), unpredictable accidents that may cause delays have a rate of 10%. This means that the rest of the times (90%) users will be on time at their </w:t>
+      </w:r>
+      <w:proofErr w:type="spellStart"/>
+      <w:r>
+        <w:rPr>
+          <w:rFonts w:ascii="Cambria" w:hAnsi="Cambria" w:cs="Cambria"/>
+          <w:sz w:val="26"/>
+          <w:szCs w:val="26"/>
+          <w:lang w:val="en-GB"/>
+        </w:rPr>
+        <w:t>apointments</w:t>
+      </w:r>
+      <w:proofErr w:type="spellEnd"/>
+      <w:r>
+        <w:rPr>
+          <w:rFonts w:ascii="Cambria" w:hAnsi="Cambria" w:cs="Cambria"/>
+          <w:sz w:val="26"/>
+          <w:szCs w:val="26"/>
+          <w:lang w:val="en-GB"/>
+        </w:rPr>
+        <w:t>.</w:t>
+      </w:r>
+    </w:p>
+    <w:p>
+      <w:pPr>
+        <w:pStyle w:val="Paragrafoelenco"/>
+        <w:numPr>
+          <w:ilvl w:val="0"/>
+          <w:numId w:val="15"/>
+        </w:numPr>
+        <w:autoSpaceDE w:val="0"/>
+        <w:autoSpaceDN w:val="0"/>
+        <w:adjustRightInd w:val="0"/>
+        <w:spacing w:after="0"/>
+        <w:rPr>
+          <w:rFonts w:ascii="Cambria" w:hAnsi="Cambria" w:cs="Cambria"/>
+          <w:sz w:val="26"/>
+          <w:szCs w:val="26"/>
+          <w:lang w:val="en-GB"/>
+        </w:rPr>
+      </w:pPr>
+      <w:r>
+        <w:rPr>
+          <w:rFonts w:ascii="Cambria" w:hAnsi="Cambria" w:cs="Cambria"/>
+          <w:b/>
+          <w:sz w:val="26"/>
+          <w:szCs w:val="26"/>
+          <w:lang w:val="en-GB"/>
+        </w:rPr>
+        <w:t>[A7] Mobility options:</w:t>
+      </w:r>
+      <w:r>
+        <w:rPr>
+          <w:rFonts w:ascii="Cambria" w:hAnsi="Cambria" w:cs="Cambria"/>
+          <w:sz w:val="26"/>
+          <w:szCs w:val="26"/>
+          <w:lang w:val="en-GB"/>
+        </w:rPr>
+        <w:t xml:space="preserve"> Users will follow the mobility options proposed by </w:t>
+      </w:r>
+      <w:proofErr w:type="spellStart"/>
+      <w:r>
+        <w:rPr>
+          <w:rFonts w:ascii="Cambria" w:hAnsi="Cambria" w:cs="Cambria"/>
+          <w:sz w:val="26"/>
+          <w:szCs w:val="26"/>
+          <w:lang w:val="en-GB"/>
+        </w:rPr>
+        <w:t>Travlendar</w:t>
+      </w:r>
+      <w:proofErr w:type="spellEnd"/>
+      <w:r>
+        <w:rPr>
+          <w:rFonts w:ascii="Cambria" w:hAnsi="Cambria" w:cs="Cambria"/>
+          <w:sz w:val="26"/>
+          <w:szCs w:val="26"/>
+          <w:lang w:val="en-GB"/>
+        </w:rPr>
+        <w:t>+.</w:t>
+      </w:r>
+      <w:bookmarkStart w:id="0" w:name="_GoBack"/>
+      <w:bookmarkEnd w:id="0"/>
+    </w:p>
+    <w:p>
+      <w:pPr>
+        <w:pStyle w:val="Paragrafoelenco"/>
+        <w:numPr>
+          <w:ilvl w:val="0"/>
+          <w:numId w:val="15"/>
+        </w:numPr>
+        <w:autoSpaceDE w:val="0"/>
+        <w:autoSpaceDN w:val="0"/>
+        <w:adjustRightInd w:val="0"/>
+        <w:spacing w:after="0"/>
+        <w:rPr>
+          <w:rFonts w:ascii="Cambria" w:hAnsi="Cambria" w:cs="Cambria"/>
+          <w:sz w:val="26"/>
+          <w:szCs w:val="26"/>
+          <w:lang w:val="en-GB"/>
+        </w:rPr>
+      </w:pPr>
+      <w:r>
+        <w:rPr>
+          <w:rFonts w:ascii="Cambria" w:hAnsi="Cambria" w:cs="Cambria"/>
+          <w:sz w:val="26"/>
+          <w:szCs w:val="26"/>
+          <w:lang w:val="en-GB"/>
+        </w:rPr>
         <w:br w:type="page"/>
       </w:r>
       <w:r>
@@ -5447,8 +5613,6 @@
           <w:lang w:val="en-GB"/>
         </w:rPr>
       </w:pPr>
-      <w:bookmarkStart w:id="0" w:name="_GoBack"/>
-      <w:bookmarkEnd w:id="0"/>
       <w:r>
         <w:rPr>
           <w:rFonts w:ascii="Cambria" w:hAnsi="Cambria" w:cs="Cambria"/>
@@ -5641,7 +5805,7 @@
           <w:rPr>
             <w:noProof/>
           </w:rPr>
-          <w:t>2</w:t>
+          <w:t>7</w:t>
         </w:r>
         <w:r>
           <w:fldChar w:fldCharType="end"/>

</xml_diff>